<commit_message>
Update Assignment 3 Template - Software Engineering.docx
</commit_message>
<xml_diff>
--- a/Assignment 3 Template - Software Engineering.docx
+++ b/Assignment 3 Template - Software Engineering.docx
@@ -519,8 +519,12 @@
           <w:szCs w:val="36"/>
         </w:rPr>
         <w:tab/>
-      </w:r>
-      <w:r>
+        <w:t>B00156311</w:t>
+      </w:r>
+    </w:p>
+    <w:p>
+      <w:pPr>
+        <w:ind w:left="1440" w:firstLine="720"/>
         <w:rPr>
           <w:rFonts w:ascii="Arial" w:hAnsi="Arial" w:cs="Arial"/>
           <w:b/>
@@ -528,12 +532,8 @@
           <w:sz w:val="36"/>
           <w:szCs w:val="36"/>
         </w:rPr>
-        <w:t>B00156311</w:t>
-      </w:r>
-    </w:p>
-    <w:p>
-      <w:pPr>
-        <w:ind w:left="1440" w:firstLine="720"/>
+      </w:pPr>
+      <w:r>
         <w:rPr>
           <w:rFonts w:ascii="Arial" w:hAnsi="Arial" w:cs="Arial"/>
           <w:b/>
@@ -541,7 +541,8 @@
           <w:sz w:val="36"/>
           <w:szCs w:val="36"/>
         </w:rPr>
-      </w:pPr>
+        <w:t xml:space="preserve">   </w:t>
+      </w:r>
       <w:r>
         <w:rPr>
           <w:rFonts w:ascii="Arial" w:hAnsi="Arial" w:cs="Arial"/>
@@ -550,7 +551,7 @@
           <w:sz w:val="36"/>
           <w:szCs w:val="36"/>
         </w:rPr>
-        <w:t xml:space="preserve">   </w:t>
+        <w:t>Piotr Momat,</w:t>
       </w:r>
       <w:r>
         <w:rPr>
@@ -560,26 +561,7 @@
           <w:sz w:val="36"/>
           <w:szCs w:val="36"/>
         </w:rPr>
-        <w:t>Piotr Momat,</w:t>
-      </w:r>
-      <w:r>
-        <w:rPr>
-          <w:rFonts w:ascii="Arial" w:hAnsi="Arial" w:cs="Arial"/>
-          <w:b/>
-          <w:bCs/>
-          <w:sz w:val="36"/>
-          <w:szCs w:val="36"/>
-        </w:rPr>
         <w:tab/>
-      </w:r>
-      <w:r>
-        <w:rPr>
-          <w:rFonts w:ascii="Arial" w:hAnsi="Arial" w:cs="Arial"/>
-          <w:b/>
-          <w:bCs/>
-          <w:sz w:val="36"/>
-          <w:szCs w:val="36"/>
-        </w:rPr>
         <w:t xml:space="preserve"> </w:t>
       </w:r>
       <w:r>
@@ -1332,21 +1314,7 @@
           <w:rFonts w:ascii="Helvetica" w:eastAsiaTheme="minorEastAsia" w:hAnsi="Helvetica" w:cs="Helvetica"/>
           <w:lang w:val="en-US" w:eastAsia="ja-JP"/>
         </w:rPr>
-        <w:t xml:space="preserve">Author:  </w:t>
-      </w:r>
-      <w:r>
-        <w:rPr>
-          <w:rFonts w:ascii="Helvetica" w:eastAsiaTheme="minorEastAsia" w:hAnsi="Helvetica" w:cs="Helvetica"/>
-          <w:lang w:val="en-US" w:eastAsia="ja-JP"/>
-        </w:rPr>
-        <w:t>Rochelle Mullen</w:t>
-      </w:r>
-      <w:r>
-        <w:rPr>
-          <w:rFonts w:ascii="Helvetica" w:eastAsiaTheme="minorEastAsia" w:hAnsi="Helvetica" w:cs="Helvetica"/>
-          <w:lang w:val="en-US" w:eastAsia="ja-JP"/>
-        </w:rPr>
-        <w:t xml:space="preserve">      </w:t>
+        <w:t xml:space="preserve">Author:  Rochelle Mullen      </w:t>
       </w:r>
       <w:r>
         <w:rPr>
@@ -1388,21 +1356,7 @@
           <w:rFonts w:ascii="Helvetica" w:eastAsiaTheme="minorEastAsia" w:hAnsi="Helvetica" w:cs="Helvetica"/>
           <w:lang w:val="en-US" w:eastAsia="ja-JP"/>
         </w:rPr>
-        <w:t xml:space="preserve">Author:  </w:t>
-      </w:r>
-      <w:r>
-        <w:rPr>
-          <w:rFonts w:ascii="Helvetica" w:eastAsiaTheme="minorEastAsia" w:hAnsi="Helvetica" w:cs="Helvetica"/>
-          <w:lang w:val="en-US" w:eastAsia="ja-JP"/>
-        </w:rPr>
-        <w:t>Piotr Momat</w:t>
-      </w:r>
-      <w:r>
-        <w:rPr>
-          <w:rFonts w:ascii="Helvetica" w:eastAsiaTheme="minorEastAsia" w:hAnsi="Helvetica" w:cs="Helvetica"/>
-          <w:lang w:val="en-US" w:eastAsia="ja-JP"/>
-        </w:rPr>
-        <w:t xml:space="preserve">      </w:t>
+        <w:t xml:space="preserve">Author:  Piotr Momat      </w:t>
       </w:r>
       <w:r>
         <w:rPr>
@@ -1519,19 +1473,7 @@
         <w:t xml:space="preserve">.1 </w:t>
       </w:r>
       <w:r>
-        <w:t xml:space="preserve">The purpose of this document is to give an overall outlook and design structure of our website. Below you will see the design and implementation of the website including UML design, ERD design, database implementation and </w:t>
-      </w:r>
-      <w:r>
-        <w:t xml:space="preserve">a </w:t>
-      </w:r>
-      <w:r>
-        <w:t xml:space="preserve">general outline of </w:t>
-      </w:r>
-      <w:r>
-        <w:t xml:space="preserve">the </w:t>
-      </w:r>
-      <w:r>
-        <w:t>functionality of the website.</w:t>
+        <w:t>The purpose of this document is to give an overall outlook and design structure of our website. Below you will see the design and implementation of the website including UML design, ERD design, database implementation and a general outline of the functionality of the website.</w:t>
       </w:r>
     </w:p>
     <w:p>
@@ -1575,19 +1517,7 @@
         <w:t xml:space="preserve">.3 </w:t>
       </w:r>
       <w:r>
-        <w:t>The website has a few elements to get it to work, but our main priorities are ease of use and simplicity for the front end. We believe this is important as the user needs to have a clear understanding of the services provided and the layout of the site. Also, for ease of use</w:t>
-      </w:r>
-      <w:r>
-        <w:t>,</w:t>
-      </w:r>
-      <w:r>
-        <w:t xml:space="preserve"> we have databases connected to the system to manage user and other site data. We are using MySQL to write the database, </w:t>
-      </w:r>
-      <w:r>
-        <w:t xml:space="preserve">and </w:t>
-      </w:r>
-      <w:r>
-        <w:t>PHP, CSS, and HTML are handling the scripting and front end of the website.</w:t>
+        <w:t>The website has a few elements to get it to work, but our main priorities are ease of use and simplicity for the front end. We believe this is important as the user needs to have a clear understanding of the services provided and the layout of the site. Also, for ease of use, we have databases connected to the system to manage user and other site data. We are using MySQL to write the database, and PHP, CSS, and HTML are handling the scripting and front end of the website.</w:t>
       </w:r>
     </w:p>
     <w:p>
@@ -1644,29 +1574,7 @@
           <w:sz w:val="24"/>
           <w:szCs w:val="24"/>
         </w:rPr>
-        <w:t xml:space="preserve">end is a simple design. It has three squares on the homepage which will bring the user to the area they would like (those being pet sitting, daycare and walking). When the user picks the </w:t>
-      </w:r>
-      <w:r>
-        <w:rPr>
-          <w:rFonts w:asciiTheme="minorHAnsi" w:eastAsiaTheme="minorHAnsi" w:hAnsiTheme="minorHAnsi" w:cstheme="minorBidi"/>
-          <w:b w:val="0"/>
-          <w:bCs w:val="0"/>
-          <w:color w:val="auto"/>
-          <w:sz w:val="24"/>
-          <w:szCs w:val="24"/>
-        </w:rPr>
-        <w:t>service,</w:t>
-      </w:r>
-      <w:r>
-        <w:rPr>
-          <w:rFonts w:asciiTheme="minorHAnsi" w:eastAsiaTheme="minorHAnsi" w:hAnsiTheme="minorHAnsi" w:cstheme="minorBidi"/>
-          <w:b w:val="0"/>
-          <w:bCs w:val="0"/>
-          <w:color w:val="auto"/>
-          <w:sz w:val="24"/>
-          <w:szCs w:val="24"/>
-        </w:rPr>
-        <w:t xml:space="preserve"> they would like they will be brought to a booking page of that service. From the business end, they will be able to view their bookings and edit their available slots which site users with an account are able to see.</w:t>
+        <w:t>end is a simple design. It has three squares on the homepage which will bring the user to the area they would like (those being pet sitting, daycare and walking). When the user picks the service, they would like they will be brought to a booking page of that service. From the business end, they will be able to view their bookings and edit their available slots which site users with an account are able to see.</w:t>
       </w:r>
     </w:p>
     <w:p>
@@ -2210,10 +2118,7 @@
         <w:ind w:left="720"/>
       </w:pPr>
       <w:r>
-        <w:t>As stated in the project definitions, the main goal of the system was to create a simple but functional layout and I believe this has been</w:t>
-      </w:r>
-      <w:r>
-        <w:t xml:space="preserve"> achieved. </w:t>
+        <w:t xml:space="preserve">As stated in the project definitions, the main goal of the system was to create a simple but functional layout and I believe this has been achieved. </w:t>
       </w:r>
     </w:p>
     <w:p>
@@ -3430,7 +3335,7 @@
           <w:sz w:val="32"/>
           <w:szCs w:val="32"/>
         </w:rPr>
-        <w:t xml:space="preserve"> (Rochelle)</w:t>
+        <w:t xml:space="preserve"> ()</w:t>
       </w:r>
     </w:p>
     <w:p>
@@ -3493,24 +3398,6 @@
         <w:pStyle w:val="ListParagraph"/>
         <w:spacing w:after="0"/>
       </w:pPr>
-      <w:r>
-        <w:t xml:space="preserve">Paragraph </w:t>
-      </w:r>
-      <w:r>
-        <w:t xml:space="preserve">to </w:t>
-      </w:r>
-      <w:r>
-        <w:t xml:space="preserve">explain </w:t>
-      </w:r>
-      <w:r>
-        <w:t xml:space="preserve">ALL </w:t>
-      </w:r>
-      <w:r>
-        <w:t xml:space="preserve">design </w:t>
-      </w:r>
-      <w:r>
-        <w:t>decisions.</w:t>
-      </w:r>
     </w:p>
     <w:p>
       <w:pPr>
@@ -3524,6 +3411,40 @@
         <w:spacing w:after="0"/>
       </w:pPr>
       <w:r>
+        <w:lastRenderedPageBreak/>
+        <w:t xml:space="preserve">We chose to have a user class as it will be a parent class for all other users. These other users are business, </w:t>
+      </w:r>
+      <w:proofErr w:type="gramStart"/>
+      <w:r>
+        <w:t>admin</w:t>
+      </w:r>
+      <w:proofErr w:type="gramEnd"/>
+      <w:r>
+        <w:t xml:space="preserve"> and customer. Each of these classes will inherit from user a </w:t>
+      </w:r>
+      <w:proofErr w:type="spellStart"/>
+      <w:r>
+        <w:t>userId</w:t>
+      </w:r>
+      <w:proofErr w:type="spellEnd"/>
+      <w:r>
+        <w:t xml:space="preserve">. We did this to demonstrate inheritances. We also have a class called clean which will be used ensure any user input field cannot cause issues such as be used for SQL injections. Booking is used to make bookings and is a table in the database as well. Cancel booking inherits from booking. As the booking id will be </w:t>
+      </w:r>
+      <w:proofErr w:type="gramStart"/>
+      <w:r>
+        <w:t>need</w:t>
+      </w:r>
+      <w:proofErr w:type="gramEnd"/>
+      <w:r>
+        <w:t xml:space="preserve"> We have a class called payment which will be used when booking. Sessions will be used to ensure that people cannot book without being logged in. the shopping cart will be used so that customer booking can be temporarily stored.</w:t>
+      </w:r>
+    </w:p>
+    <w:p>
+      <w:pPr>
+        <w:pStyle w:val="ListParagraph"/>
+        <w:spacing w:after="0"/>
+      </w:pPr>
+      <w:r>
         <w:rPr>
           <w:b/>
           <w:bCs/>
@@ -3551,7 +3472,6 @@
           <w:b/>
           <w:bCs/>
         </w:rPr>
-        <w:lastRenderedPageBreak/>
         <w:t>Conceptual Diagram</w:t>
       </w:r>
       <w:r>
@@ -3686,7 +3606,6 @@
         <w:rPr>
           <w:noProof/>
         </w:rPr>
-        <w:lastRenderedPageBreak/>
         <w:drawing>
           <wp:inline distT="0" distB="0" distL="0" distR="0" wp14:anchorId="0A529A7F" wp14:editId="49C8381F">
             <wp:extent cx="5486400" cy="4737735"/>
@@ -3914,7 +3833,11 @@
         <w:t>our</w:t>
       </w:r>
       <w:r>
-        <w:t xml:space="preserve"> original goals. We're dedicated to adding the rest of the features and testing everything properly to make sure our pet service website works great.</w:t>
+        <w:t xml:space="preserve"> original </w:t>
+      </w:r>
+      <w:r>
+        <w:lastRenderedPageBreak/>
+        <w:t>goals. We're dedicated to adding the rest of the features and testing everything properly to make sure our pet service website works great.</w:t>
       </w:r>
       <w:r>
         <w:t xml:space="preserve"> </w:t>
@@ -6469,6 +6392,7 @@
   <w:style w:type="character" w:default="1" w:styleId="DefaultParagraphFont">
     <w:name w:val="Default Paragraph Font"/>
     <w:uiPriority w:val="1"/>
+    <w:semiHidden/>
     <w:unhideWhenUsed/>
   </w:style>
   <w:style w:type="table" w:default="1" w:styleId="TableNormal">

</xml_diff>